<commit_message>
Getting that graph under control.
Getting that graph under control.
</commit_message>
<xml_diff>
--- a/products/manuscript/Manuscript.docx
+++ b/products/manuscript/Manuscript.docx
@@ -97,7 +97,7 @@
         <w:pStyle w:val="Date"/>
       </w:pPr>
       <w:r>
-        <w:t xml:space="preserve">2024-03-15</w:t>
+        <w:t xml:space="preserve">2024-03-17</w:t>
       </w:r>
     </w:p>
     <w:p>
@@ -495,7 +495,7 @@
     </w:p>
     <w:bookmarkEnd w:id="31"/>
     <w:bookmarkEnd w:id="32"/>
-    <w:bookmarkStart w:id="55" w:name="methods"/>
+    <w:bookmarkStart w:id="58" w:name="methods"/>
     <w:p>
       <w:pPr>
         <w:pStyle w:val="Heading1"/>
@@ -532,7 +532,7 @@
       </w:r>
     </w:p>
     <w:bookmarkEnd w:id="34"/>
-    <w:bookmarkStart w:id="53" w:name="data-import-and-cleaning"/>
+    <w:bookmarkStart w:id="56" w:name="data-import-and-cleaning"/>
     <w:p>
       <w:pPr>
         <w:pStyle w:val="Heading2"/>
@@ -3068,7 +3068,7 @@
         <w:pStyle w:val="BodyText"/>
       </w:pPr>
       <w:r>
-        <w:t xml:space="preserve">These graphs help whittle down the data a bit. For example, we can look at the stacked grpah in Figure 4 to see that over the course of the year the major flu variant shifted from influenza A to influenza B. That being said, this format is not helpful for looking at the incidence over time per country or region. To look at the sort of data we could do a stacked bar graph of the total flu counts per region/country or perhaps create a graph of the data using a simple scatter plot.</w:t>
+        <w:t xml:space="preserve">These graphs help whittle down the data a bit. For example, we can look at the stacked grpah in Figure 4 to see that over the course of the year the major flu variant shifted from influenza A to influenza B. That being said, this format is not helpful for looking at the incidence over time per country or region. To look at the sort of data we could do a stacked bar graph of the total flu counts per region/country or perhaps create a graph of the data using a simple scatter plot. The resulting graph shows that the maxima for the three largest WHO flu regions follow each other by approximately 3-4 weeks. The region encompassing europe shows two distinct maxima. The first maxima is preceded by the maxima in the People’s Republic of China WHO region by 3-4 weeks and the second is preceded by the maxima in the data from the WHO Americas Region by the same time frame. As such there certainly seems to be a geographic/time component to the spread of the flu worldwide. Further analysis of the available phylogeographic data may be able to pinpoint the origin of each specific strain.</w:t>
       </w:r>
     </w:p>
     <w:p>
@@ -3212,14 +3212,153 @@
     </w:p>
     <w:p>
       <w:pPr>
+        <w:pStyle w:val="SourceCode"/>
+      </w:pPr>
+      <w:r>
+        <w:rPr>
+          <w:rStyle w:val="CommentTok"/>
+        </w:rPr>
+        <w:t xml:space="preserve">#| label: fig-schematic</w:t>
+      </w:r>
+      <w:r>
+        <w:br/>
+      </w:r>
+      <w:r>
+        <w:rPr>
+          <w:rStyle w:val="CommentTok"/>
+        </w:rPr>
+        <w:t xml:space="preserve">#| fig-cap: "Figure 7: World Flu Burden by Region Over the 2023-2024 Flu Season."</w:t>
+      </w:r>
+      <w:r>
+        <w:br/>
+      </w:r>
+      <w:r>
+        <w:rPr>
+          <w:rStyle w:val="CommentTok"/>
+        </w:rPr>
+        <w:t xml:space="preserve">#| echo: FALSE</w:t>
+      </w:r>
+      <w:r>
+        <w:br/>
+      </w:r>
+      <w:r>
+        <w:rPr>
+          <w:rStyle w:val="NormalTok"/>
+        </w:rPr>
+        <w:t xml:space="preserve">knitr</w:t>
+      </w:r>
+      <w:r>
+        <w:rPr>
+          <w:rStyle w:val="SpecialCharTok"/>
+        </w:rPr>
+        <w:t xml:space="preserve">::</w:t>
+      </w:r>
+      <w:r>
+        <w:rPr>
+          <w:rStyle w:val="FunctionTok"/>
+        </w:rPr>
+        <w:t xml:space="preserve">include_graphics</w:t>
+      </w:r>
+      <w:r>
+        <w:rPr>
+          <w:rStyle w:val="NormalTok"/>
+        </w:rPr>
+        <w:t xml:space="preserve">(</w:t>
+      </w:r>
+      <w:r>
+        <w:rPr>
+          <w:rStyle w:val="FunctionTok"/>
+        </w:rPr>
+        <w:t xml:space="preserve">here</w:t>
+      </w:r>
+      <w:r>
+        <w:rPr>
+          <w:rStyle w:val="NormalTok"/>
+        </w:rPr>
+        <w:t xml:space="preserve">(</w:t>
+      </w:r>
+      <w:r>
+        <w:rPr>
+          <w:rStyle w:val="StringTok"/>
+        </w:rPr>
+        <w:t xml:space="preserve">"assets"</w:t>
+      </w:r>
+      <w:r>
+        <w:rPr>
+          <w:rStyle w:val="NormalTok"/>
+        </w:rPr>
+        <w:t xml:space="preserve">,</w:t>
+      </w:r>
+      <w:r>
+        <w:rPr>
+          <w:rStyle w:val="StringTok"/>
+        </w:rPr>
+        <w:t xml:space="preserve">"plot2C.png"</w:t>
+      </w:r>
+      <w:r>
+        <w:rPr>
+          <w:rStyle w:val="NormalTok"/>
+        </w:rPr>
+        <w:t xml:space="preserve">))</w:t>
+      </w:r>
+    </w:p>
+    <w:p>
+      <w:pPr>
+        <w:pStyle w:val="FirstParagraph"/>
+      </w:pPr>
+      <w:r>
+        <w:drawing>
+          <wp:inline>
+            <wp:extent cx="5334000" cy="3200399"/>
+            <wp:effectExtent b="0" l="0" r="0" t="0"/>
+            <wp:docPr descr="" title="" id="54" name="Picture"/>
+            <a:graphic>
+              <a:graphicData uri="http://schemas.openxmlformats.org/drawingml/2006/picture">
+                <pic:pic>
+                  <pic:nvPicPr>
+                    <pic:cNvPr descr="../../assets/plot2C.png" id="55" name="Picture"/>
+                    <pic:cNvPicPr>
+                      <a:picLocks noChangeArrowheads="1" noChangeAspect="1"/>
+                    </pic:cNvPicPr>
+                  </pic:nvPicPr>
+                  <pic:blipFill>
+                    <a:blip r:embed="rId53"/>
+                    <a:stretch>
+                      <a:fillRect/>
+                    </a:stretch>
+                  </pic:blipFill>
+                  <pic:spPr bwMode="auto">
+                    <a:xfrm>
+                      <a:off x="0" y="0"/>
+                      <a:ext cx="5334000" cy="3200399"/>
+                    </a:xfrm>
+                    <a:prstGeom prst="rect">
+                      <a:avLst/>
+                    </a:prstGeom>
+                    <a:noFill/>
+                    <a:ln w="9525">
+                      <a:noFill/>
+                      <a:headEnd/>
+                      <a:tailEnd/>
+                    </a:ln>
+                  </pic:spPr>
+                </pic:pic>
+              </a:graphicData>
+            </a:graphic>
+          </wp:inline>
+        </w:drawing>
+      </w:r>
+    </w:p>
+    <w:p>
+      <w:pPr>
         <w:pStyle w:val="BodyText"/>
       </w:pPr>
       <w:r>
         <w:t xml:space="preserve">Figure 6</w:t>
       </w:r>
     </w:p>
-    <w:bookmarkEnd w:id="53"/>
-    <w:bookmarkStart w:id="54" w:name="statistical-analysis"/>
+    <w:bookmarkEnd w:id="56"/>
+    <w:bookmarkStart w:id="57" w:name="statistical-analysis"/>
     <w:p>
       <w:pPr>
         <w:pStyle w:val="Heading2"/>
@@ -3245,9 +3384,9 @@
         <w:br w:type="page"/>
       </w:r>
     </w:p>
-    <w:bookmarkEnd w:id="54"/>
-    <w:bookmarkEnd w:id="55"/>
-    <w:bookmarkStart w:id="65" w:name="results"/>
+    <w:bookmarkEnd w:id="57"/>
+    <w:bookmarkEnd w:id="58"/>
+    <w:bookmarkStart w:id="68" w:name="results"/>
     <w:p>
       <w:pPr>
         <w:pStyle w:val="Heading1"/>
@@ -3256,7 +3395,7 @@
         <w:t xml:space="preserve">4. Results</w:t>
       </w:r>
     </w:p>
-    <w:bookmarkStart w:id="57" w:name="exploratorydescriptive-analysis"/>
+    <w:bookmarkStart w:id="60" w:name="exploratorydescriptive-analysis"/>
     <w:p>
       <w:pPr>
         <w:pStyle w:val="Heading2"/>
@@ -3410,7 +3549,7 @@
       <w:tr>
         <w:tc>
           <w:tcPr/>
-          <w:bookmarkStart w:id="56" w:name="tbl-summarytable"/>
+          <w:bookmarkStart w:id="59" w:name="tbl-summarytable"/>
           <w:p>
             <w:pPr>
               <w:jc w:val="center"/>
@@ -4241,13 +4380,13 @@
               </w:tc>
             </w:tr>
           </w:tbl>
-          <w:bookmarkEnd w:id="56"/>
+          <w:bookmarkEnd w:id="59"/>
           <w:p/>
         </w:tc>
       </w:tr>
     </w:tbl>
-    <w:bookmarkEnd w:id="57"/>
-    <w:bookmarkStart w:id="62" w:name="basic-statistical-analysis"/>
+    <w:bookmarkEnd w:id="60"/>
+    <w:bookmarkStart w:id="65" w:name="basic-statistical-analysis"/>
     <w:p>
       <w:pPr>
         <w:pStyle w:val="Heading2"/>
@@ -4343,7 +4482,7 @@
       <w:tr>
         <w:tc>
           <w:tcPr/>
-          <w:bookmarkStart w:id="61" w:name="fig-result"/>
+          <w:bookmarkStart w:id="64" w:name="fig-result"/>
           <w:p>
             <w:pPr>
               <w:pStyle w:val="Compact"/>
@@ -4354,18 +4493,18 @@
                 <wp:inline>
                   <wp:extent cx="5334000" cy="2701322"/>
                   <wp:effectExtent b="0" l="0" r="0" t="0"/>
-                  <wp:docPr descr="" title="" id="59" name="Picture"/>
+                  <wp:docPr descr="" title="" id="62" name="Picture"/>
                   <a:graphic>
                     <a:graphicData uri="http://schemas.openxmlformats.org/drawingml/2006/picture">
                       <pic:pic>
                         <pic:nvPicPr>
-                          <pic:cNvPr descr="../../results/figures/height-weight-stratified.png" id="60" name="Picture"/>
+                          <pic:cNvPr descr="../../results/figures/height-weight-stratified.png" id="63" name="Picture"/>
                           <pic:cNvPicPr>
                             <a:picLocks noChangeArrowheads="1" noChangeAspect="1"/>
                           </pic:cNvPicPr>
                         </pic:nvPicPr>
                         <pic:blipFill>
-                          <a:blip r:embed="rId58"/>
+                          <a:blip r:embed="rId61"/>
                           <a:stretch>
                             <a:fillRect/>
                           </a:stretch>
@@ -4405,12 +4544,12 @@
               <w:t xml:space="preserve">Figure 1: Height and weight stratified by gender.</w:t>
             </w:r>
           </w:p>
-          <w:bookmarkEnd w:id="61"/>
+          <w:bookmarkEnd w:id="64"/>
         </w:tc>
       </w:tr>
     </w:tbl>
-    <w:bookmarkEnd w:id="62"/>
-    <w:bookmarkStart w:id="64" w:name="full-analysis"/>
+    <w:bookmarkEnd w:id="65"/>
+    <w:bookmarkStart w:id="67" w:name="full-analysis"/>
     <w:p>
       <w:pPr>
         <w:pStyle w:val="Heading2"/>
@@ -4470,7 +4609,7 @@
       <w:tr>
         <w:tc>
           <w:tcPr/>
-          <w:bookmarkStart w:id="63" w:name="tbl-resulttable2"/>
+          <w:bookmarkStart w:id="66" w:name="tbl-resulttable2"/>
           <w:p>
             <w:pPr>
               <w:jc w:val="center"/>
@@ -4837,7 +4976,7 @@
               </w:tc>
             </w:tr>
           </w:tbl>
-          <w:bookmarkEnd w:id="63"/>
+          <w:bookmarkEnd w:id="66"/>
           <w:p/>
         </w:tc>
       </w:tr>
@@ -4847,9 +4986,9 @@
         <w:br w:type="page"/>
       </w:r>
     </w:p>
-    <w:bookmarkEnd w:id="64"/>
-    <w:bookmarkEnd w:id="65"/>
-    <w:bookmarkStart w:id="70" w:name="discussion"/>
+    <w:bookmarkEnd w:id="67"/>
+    <w:bookmarkEnd w:id="68"/>
+    <w:bookmarkStart w:id="73" w:name="discussion"/>
     <w:p>
       <w:pPr>
         <w:pStyle w:val="Heading1"/>
@@ -4858,7 +4997,7 @@
         <w:t xml:space="preserve">5. Discussion</w:t>
       </w:r>
     </w:p>
-    <w:bookmarkStart w:id="66" w:name="summary-and-interpretation"/>
+    <w:bookmarkStart w:id="69" w:name="summary-and-interpretation"/>
     <w:p>
       <w:pPr>
         <w:pStyle w:val="Heading2"/>
@@ -4879,8 +5018,8 @@
         <w:t xml:space="preserve">Summarize what you did, what you found and what it means.</w:t>
       </w:r>
     </w:p>
-    <w:bookmarkEnd w:id="66"/>
-    <w:bookmarkStart w:id="67" w:name="strengths-and-limitations"/>
+    <w:bookmarkEnd w:id="69"/>
+    <w:bookmarkStart w:id="70" w:name="strengths-and-limitations"/>
     <w:p>
       <w:pPr>
         <w:pStyle w:val="Heading2"/>
@@ -4901,8 +5040,8 @@
         <w:t xml:space="preserve">Discuss what you perceive as strengths and limitations of your analysis.</w:t>
       </w:r>
     </w:p>
-    <w:bookmarkEnd w:id="67"/>
-    <w:bookmarkStart w:id="69" w:name="conclusions"/>
+    <w:bookmarkEnd w:id="70"/>
+    <w:bookmarkStart w:id="72" w:name="conclusions"/>
     <w:p>
       <w:pPr>
         <w:pStyle w:val="Heading2"/>
@@ -4985,7 +5124,7 @@
       <w:r>
         <w:t xml:space="preserve"> </w:t>
       </w:r>
-      <w:hyperlink r:id="rId68">
+      <w:hyperlink r:id="rId71">
         <w:r>
           <w:rPr>
             <w:rStyle w:val="Hyperlink"/>
@@ -5002,9 +5141,9 @@
         <w:br w:type="page"/>
       </w:r>
     </w:p>
-    <w:bookmarkEnd w:id="69"/>
-    <w:bookmarkEnd w:id="70"/>
-    <w:bookmarkStart w:id="78" w:name="references"/>
+    <w:bookmarkEnd w:id="72"/>
+    <w:bookmarkEnd w:id="73"/>
+    <w:bookmarkStart w:id="81" w:name="references"/>
     <w:p>
       <w:pPr>
         <w:pStyle w:val="Heading1"/>
@@ -5013,8 +5152,8 @@
         <w:t xml:space="preserve">6. References</w:t>
       </w:r>
     </w:p>
-    <w:bookmarkStart w:id="77" w:name="refs"/>
-    <w:bookmarkStart w:id="72" w:name="ref-leek2015"/>
+    <w:bookmarkStart w:id="80" w:name="refs"/>
+    <w:bookmarkStart w:id="75" w:name="ref-leek2015"/>
     <w:p>
       <w:pPr>
         <w:pStyle w:val="Bibliography"/>
@@ -5063,7 +5202,7 @@
       <w:r>
         <w:t xml:space="preserve"> </w:t>
       </w:r>
-      <w:hyperlink r:id="rId71">
+      <w:hyperlink r:id="rId74">
         <w:r>
           <w:rPr>
             <w:rStyle w:val="Hyperlink"/>
@@ -5072,8 +5211,8 @@
         </w:r>
       </w:hyperlink>
     </w:p>
-    <w:bookmarkEnd w:id="72"/>
-    <w:bookmarkStart w:id="74" w:name="ref-mckay2020"/>
+    <w:bookmarkEnd w:id="75"/>
+    <w:bookmarkStart w:id="77" w:name="ref-mckay2020"/>
     <w:p>
       <w:pPr>
         <w:pStyle w:val="Bibliography"/>
@@ -5155,7 +5294,7 @@
       <w:r>
         <w:t xml:space="preserve"> </w:t>
       </w:r>
-      <w:hyperlink r:id="rId73">
+      <w:hyperlink r:id="rId76">
         <w:r>
           <w:rPr>
             <w:rStyle w:val="Hyperlink"/>
@@ -5164,8 +5303,8 @@
         </w:r>
       </w:hyperlink>
     </w:p>
-    <w:bookmarkEnd w:id="74"/>
-    <w:bookmarkStart w:id="76" w:name="ref-mckay2020a"/>
+    <w:bookmarkEnd w:id="77"/>
+    <w:bookmarkStart w:id="79" w:name="ref-mckay2020a"/>
     <w:p>
       <w:pPr>
         <w:pStyle w:val="Bibliography"/>
@@ -5202,7 +5341,7 @@
       <w:r>
         <w:t xml:space="preserve"> </w:t>
       </w:r>
-      <w:hyperlink r:id="rId75">
+      <w:hyperlink r:id="rId78">
         <w:r>
           <w:rPr>
             <w:rStyle w:val="Hyperlink"/>
@@ -5211,9 +5350,9 @@
         </w:r>
       </w:hyperlink>
     </w:p>
-    <w:bookmarkEnd w:id="76"/>
-    <w:bookmarkEnd w:id="77"/>
-    <w:bookmarkEnd w:id="78"/>
+    <w:bookmarkEnd w:id="79"/>
+    <w:bookmarkEnd w:id="80"/>
+    <w:bookmarkEnd w:id="81"/>
     <w:sectPr/>
   </w:body>
 </w:document>

</xml_diff>

<commit_message>
Still messing around with format and regression stuff
Still messing around with format and regression stuff
</commit_message>
<xml_diff>
--- a/products/manuscript/Manuscript.docx
+++ b/products/manuscript/Manuscript.docx
@@ -79,7 +79,7 @@
         <w:pStyle w:val="Date"/>
       </w:pPr>
       <w:r>
-        <w:t xml:space="preserve">2024-04-05</w:t>
+        <w:t xml:space="preserve">2024-04-06</w:t>
       </w:r>
     </w:p>
     <w:p>
@@ -176,13 +176,7 @@
         <w:t xml:space="preserve">strains of the disease. Infection is accompanied by typical respiratory symptoms. These may include cough, sore throat, and nasal discharge. Symptoms can also include abrupt onset of high-grade fever, muscle ache, loss of appetite, headache, and malaise. After a typical course, influenza can go on to affect other organs such as the lungs, brain, and heart. Severe infections may require hospitalization. Influenza infection can be much more severe for children, elderly adults, patients with chronic illnesses, and immunocompromised hosts. According to data provided by the World Health organization, seasonal respiratory illnesses are linked to over 650,000 deaths each year worldwide. In the United States the flu is responsible for approximately 42,000 deaths per year and ranks 13th most frequent cause of death. As such, influenza is the subject of extensive public health surveillance and mediation efforts.</w:t>
       </w:r>
       <w:r>
-        <w:rPr>
-          <w:iCs/>
-          <w:i/>
-          <w:bCs/>
-          <w:b/>
-        </w:rPr>
-        <w:t xml:space="preserve">(Krammer, 2018; Moghadami, 2017)</w:t>
+        <w:t xml:space="preserve">Moghadami (2017)</w:t>
       </w:r>
     </w:p>
     <w:bookmarkEnd w:id="21"/>
@@ -584,12 +578,6 @@
         <w:t xml:space="preserve"> </w:t>
       </w:r>
       <w:r>
-        <w:rPr>
-          <w:iCs/>
-          <w:i/>
-          <w:bCs/>
-          <w:b/>
-        </w:rPr>
         <w:t xml:space="preserve">(Perdue &amp; Nguyen, 2012)</w:t>
       </w:r>
       <w:r>
@@ -602,12 +590,6 @@
         <w:t xml:space="preserve"> </w:t>
       </w:r>
       <w:r>
-        <w:rPr>
-          <w:iCs/>
-          <w:i/>
-          <w:bCs/>
-          <w:b/>
-        </w:rPr>
         <w:t xml:space="preserve">(Rubin, 2021)</w:t>
       </w:r>
       <w:r>
@@ -1119,7 +1101,7 @@
         <w:pStyle w:val="BodyText"/>
       </w:pPr>
       <w:r>
-        <w:t xml:space="preserve">By splitting the graphs a great deal more detail can be discerned. In addition to the putative west to east pattern that appeared for the WPR, AMR, and EUR WHO regions, there is a similar pattern for the SEAR and EMR regions. An easy interpretation of this data would point to the seasonal flu beginning in the southeast Asia WHO region progressing to the eastern Mediterranean WHO region, then progressing to the WPR, AMR, and the EUR WHO regions respectively. Of course, it is impossible to draw any conclusions from this data set and a single season. To make a solid determination the data set would need to track not just time and geographic information, but connect the actual flu strains as they move around the globe. This can be done with genetic data, i.e. DNA or RNA sequence data, from the flu cases reported. In fact this is exactly the approach that the Nextstrain software takes. In addition to presenting strong evidence of the central question of this research. Further, graphing the data as opposed to attempting to genrate a summary table is a far more effective way to explore the data set. As can be seen from</w:t>
+        <w:t xml:space="preserve">By splitting the graphs a great deal more detail can be discerned. In addition to the putative west to east pattern that appeared for the WPR, AMR, and EUR WHO regions, there is a similar pattern for the SEAR and EMR regions. An easy interpretation of this data would point to the seasonal flu beginning in the southeast Asia WHO region progressing to the eastern Mediterranean WHO region, then progressing to the WPR, AMR, and the EUR WHO regions respectively. Of course, it is impossible to draw any conclusions from this data set and a single season. To make a solid determination the data set would need to track not just time and geographic information, but connect the actual flu strains as they move around the globe. This can be done with genetic data, i.e. DNA or RNA sequence data, from the flu cases reported. In fact this is exactly the approach that the Nextstrain software takes. In addition to presenting strong evidence of the central question of this research. Further, graphing the data as opposed to attempting to generate a summary table is a far more effective way to explore the data set. As can be seen from</w:t>
       </w:r>
       <w:r>
         <w:t xml:space="preserve"> </w:t>
@@ -1203,6 +1185,30 @@
         <w:t xml:space="preserve">6       WPR    6819    9862   20454   52385   79170   42541    6042</w:t>
       </w:r>
     </w:p>
+    <w:p>
+      <w:pPr>
+        <w:pStyle w:val="FirstParagraph"/>
+      </w:pPr>
+      <w:r>
+        <w:rPr>
+          <w:iCs/>
+          <w:i/>
+          <w:bCs/>
+          <w:b/>
+        </w:rPr>
+        <w:t xml:space="preserve">Table 1:</w:t>
+      </w:r>
+      <w:r>
+        <w:t xml:space="preserve"> </w:t>
+      </w:r>
+      <w:r>
+        <w:rPr>
+          <w:iCs/>
+          <w:i/>
+        </w:rPr>
+        <w:t xml:space="preserve">World Flu Burden by Region Over the 2023-2024 Flu Season.</w:t>
+      </w:r>
+    </w:p>
     <w:bookmarkEnd w:id="53"/>
     <w:bookmarkStart w:id="54" w:name="statistical-analysis"/>
     <w:p>
@@ -1218,11 +1224,23 @@
         <w:pStyle w:val="FirstParagraph"/>
       </w:pPr>
       <w:r>
-        <w:rPr>
-          <w:iCs/>
-          <w:i/>
-        </w:rPr>
-        <w:t xml:space="preserve">Explain anything related to your statistical analyses.</w:t>
+        <w:t xml:space="preserve">A cursory look at the data presented in</w:t>
+      </w:r>
+      <w:r>
+        <w:t xml:space="preserve"> </w:t>
+      </w:r>
+      <w:r>
+        <w:rPr>
+          <w:bCs/>
+          <w:b/>
+        </w:rPr>
+        <w:t xml:space="preserve">Figure 6</w:t>
+      </w:r>
+      <w:r>
+        <w:t xml:space="preserve"> </w:t>
+      </w:r>
+      <w:r>
+        <w:t xml:space="preserve">(above) shows a putative dependence of the AMR region flu season on the flu season peak approximately 3 week prior in the WPR region. Likewise the peaks in reported flu cases in the EUR region seem to correspond to the WPR maxima approximately 3 weeks prior followed by a second maxima at a 3 week delay from the AMR region maxima. A simple multiple linear regression allowing the EUR data to be dependent data, while using offset data from the WPR and AMR regions as independent data should reveal a strong relationship.</w:t>
       </w:r>
     </w:p>
     <w:p>
@@ -2210,6 +2228,26 @@
         </w:tc>
       </w:tr>
     </w:tbl>
+    <w:p>
+      <w:pPr>
+        <w:pStyle w:val="BodyText"/>
+      </w:pPr>
+      <w:r>
+        <w:rPr>
+          <w:iCs/>
+          <w:i/>
+          <w:bCs/>
+          <w:b/>
+        </w:rPr>
+        <w:t xml:space="preserve">Table 1.</w:t>
+      </w:r>
+      <w:r>
+        <w:t xml:space="preserve"> </w:t>
+      </w:r>
+      <w:r>
+        <w:t xml:space="preserve">*</w:t>
+      </w:r>
+    </w:p>
     <w:bookmarkStart w:id="61" w:name="basic-statistical-analysis"/>
     <w:p>
       <w:pPr>

</xml_diff>